<commit_message>
feat: update reportes servicio social
</commit_message>
<xml_diff>
--- a/servicio-social/1erReporteBimestral.docx
+++ b/servicio-social/1erReporteBimestral.docx
@@ -181,7 +181,7 @@
                 </mc:Choice>
                 <mc:Fallback>
                   <w:pict>
-                    <v:line w14:anchorId="5B34F7CD" id="Conector recto 21" o:spid="_x0000_s1026" style="position:absolute;z-index:251665408;visibility:visible;mso-wrap-style:square;mso-width-percent:0;mso-height-percent:0;mso-wrap-distance-left:9pt;mso-wrap-distance-top:-3e-5mm;mso-wrap-distance-right:9pt;mso-wrap-distance-bottom:-3e-5mm;mso-position-horizontal:absolute;mso-position-horizontal-relative:text;mso-position-vertical:absolute;mso-position-vertical-relative:text;mso-width-percent:0;mso-height-percent:0;mso-width-relative:page;mso-height-relative:page" from="75.35pt,24.95pt" to="115.1pt,24.95pt" o:gfxdata="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" strokeweight="3pt">
+                    <v:line w14:anchorId="17C6CC89" id="Conector recto 21" o:spid="_x0000_s1026" style="position:absolute;z-index:251665408;visibility:visible;mso-wrap-style:square;mso-width-percent:0;mso-height-percent:0;mso-wrap-distance-left:9pt;mso-wrap-distance-top:-3e-5mm;mso-wrap-distance-right:9pt;mso-wrap-distance-bottom:-3e-5mm;mso-position-horizontal:absolute;mso-position-horizontal-relative:text;mso-position-vertical:absolute;mso-position-vertical-relative:text;mso-width-percent:0;mso-height-percent:0;mso-width-relative:page;mso-height-relative:page" from="75.35pt,24.95pt" to="115.1pt,24.95pt" o:gfxdata="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" strokeweight="3pt">
                       <v:shadow on="t" color="black" opacity="22937f" origin=",.5" offset="0,.63889mm"/>
                       <o:lock v:ext="edit" shapetype="f"/>
                     </v:line>
@@ -791,7 +791,23 @@
                 <w:sz w:val="16"/>
                 <w:szCs w:val="16"/>
               </w:rPr>
-              <w:t>: Febrero de 2019</w:t>
+              <w:t xml:space="preserve">: </w:t>
+            </w:r>
+            <w:proofErr w:type="gramStart"/>
+            <w:r>
+              <w:rPr>
+                <w:sz w:val="16"/>
+                <w:szCs w:val="16"/>
+              </w:rPr>
+              <w:t>Febrero</w:t>
+            </w:r>
+            <w:proofErr w:type="gramEnd"/>
+            <w:r>
+              <w:rPr>
+                <w:sz w:val="16"/>
+                <w:szCs w:val="16"/>
+              </w:rPr>
+              <w:t xml:space="preserve"> de 2019</w:t>
             </w:r>
           </w:p>
         </w:tc>
@@ -1090,6 +1106,7 @@
         </w:rPr>
         <w:t xml:space="preserve">Reporte Bimestral:  </w:t>
       </w:r>
+      <w:proofErr w:type="gramStart"/>
       <w:r>
         <w:rPr>
           <w:rFonts w:ascii="Calibri" w:eastAsia="Calibri" w:hAnsi="Calibri" w:cs="Calibri"/>
@@ -1109,6 +1126,7 @@
         </w:rPr>
         <w:t xml:space="preserve">  ②</w:t>
       </w:r>
+      <w:proofErr w:type="gramEnd"/>
       <w:r>
         <w:rPr>
           <w:rFonts w:ascii="Calibri" w:eastAsia="Calibri" w:hAnsi="Calibri" w:cs="Calibri"/>
@@ -1221,12 +1239,84 @@
         </w:rPr>
         <w:t xml:space="preserve">    </w:t>
       </w:r>
+      <w:proofErr w:type="spellStart"/>
       <w:r>
         <w:rPr>
           <w:u w:val="single"/>
         </w:rPr>
-        <w:t>Mantenimiento de cómputo y apoyo en examen de acreditación</w:t>
+        <w:t>Mantenimiento</w:t>
       </w:r>
+      <w:proofErr w:type="spellEnd"/>
+      <w:r>
+        <w:rPr>
+          <w:u w:val="single"/>
+        </w:rPr>
+        <w:t xml:space="preserve"> de </w:t>
+      </w:r>
+      <w:proofErr w:type="spellStart"/>
+      <w:r>
+        <w:rPr>
+          <w:u w:val="single"/>
+        </w:rPr>
+        <w:t>cómputo</w:t>
+      </w:r>
+      <w:proofErr w:type="spellEnd"/>
+      <w:r>
+        <w:rPr>
+          <w:u w:val="single"/>
+        </w:rPr>
+        <w:t xml:space="preserve"> y </w:t>
+      </w:r>
+      <w:proofErr w:type="spellStart"/>
+      <w:r>
+        <w:rPr>
+          <w:u w:val="single"/>
+        </w:rPr>
+        <w:t>apoyo</w:t>
+      </w:r>
+      <w:proofErr w:type="spellEnd"/>
+      <w:r>
+        <w:rPr>
+          <w:u w:val="single"/>
+        </w:rPr>
+        <w:t xml:space="preserve"> </w:t>
+      </w:r>
+      <w:proofErr w:type="spellStart"/>
+      <w:r>
+        <w:rPr>
+          <w:u w:val="single"/>
+        </w:rPr>
+        <w:t>en</w:t>
+      </w:r>
+      <w:proofErr w:type="spellEnd"/>
+      <w:r>
+        <w:rPr>
+          <w:u w:val="single"/>
+        </w:rPr>
+        <w:t xml:space="preserve"> </w:t>
+      </w:r>
+      <w:proofErr w:type="spellStart"/>
+      <w:r>
+        <w:rPr>
+          <w:u w:val="single"/>
+        </w:rPr>
+        <w:t>examen</w:t>
+      </w:r>
+      <w:proofErr w:type="spellEnd"/>
+      <w:r>
+        <w:rPr>
+          <w:u w:val="single"/>
+        </w:rPr>
+        <w:t xml:space="preserve"> de </w:t>
+      </w:r>
+      <w:proofErr w:type="spellStart"/>
+      <w:r>
+        <w:rPr>
+          <w:u w:val="single"/>
+        </w:rPr>
+        <w:t>acreditación</w:t>
+      </w:r>
+      <w:proofErr w:type="spellEnd"/>
       <w:r>
         <w:rPr>
           <w:spacing w:val="-1"/>
@@ -1266,11 +1356,33 @@
         </w:rPr>
         <w:tab/>
       </w:r>
+      <w:proofErr w:type="spellStart"/>
       <w:r>
         <w:rPr>
           <w:u w:val="single"/>
         </w:rPr>
-        <w:t>Enero – Junio 2020</w:t>
+        <w:t>Enero</w:t>
+      </w:r>
+      <w:proofErr w:type="spellEnd"/>
+      <w:r>
+        <w:rPr>
+          <w:u w:val="single"/>
+        </w:rPr>
+        <w:t xml:space="preserve"> – </w:t>
+      </w:r>
+      <w:proofErr w:type="gramStart"/>
+      <w:r>
+        <w:rPr>
+          <w:u w:val="single"/>
+        </w:rPr>
+        <w:t>Junio</w:t>
+      </w:r>
+      <w:proofErr w:type="gramEnd"/>
+      <w:r>
+        <w:rPr>
+          <w:u w:val="single"/>
+        </w:rPr>
+        <w:t xml:space="preserve"> 2020</w:t>
       </w:r>
       <w:r>
         <w:rPr>
@@ -1350,6 +1462,7 @@
                                 <w:lang w:val="es-MX"/>
                               </w:rPr>
                             </w:pPr>
+                            <w:proofErr w:type="gramStart"/>
                             <w:r>
                               <w:rPr>
                                 <w:sz w:val="16"/>
@@ -1364,7 +1477,16 @@
                                 <w:szCs w:val="16"/>
                                 <w:lang w:val="es-MX"/>
                               </w:rPr>
-                              <w:t xml:space="preserve">  / </w:t>
+                              <w:t xml:space="preserve">  /</w:t>
+                            </w:r>
+                            <w:proofErr w:type="gramEnd"/>
+                            <w:r>
+                              <w:rPr>
+                                <w:sz w:val="16"/>
+                                <w:szCs w:val="16"/>
+                                <w:lang w:val="es-MX"/>
+                              </w:rPr>
+                              <w:t xml:space="preserve"> </w:t>
                             </w:r>
                             <w:r>
                               <w:rPr>
@@ -1484,6 +1606,7 @@
                           <w:lang w:val="es-MX"/>
                         </w:rPr>
                       </w:pPr>
+                      <w:proofErr w:type="gramStart"/>
                       <w:r>
                         <w:rPr>
                           <w:sz w:val="16"/>
@@ -1498,7 +1621,16 @@
                           <w:szCs w:val="16"/>
                           <w:lang w:val="es-MX"/>
                         </w:rPr>
-                        <w:t xml:space="preserve">  / </w:t>
+                        <w:t xml:space="preserve">  /</w:t>
+                      </w:r>
+                      <w:proofErr w:type="gramEnd"/>
+                      <w:r>
+                        <w:rPr>
+                          <w:sz w:val="16"/>
+                          <w:szCs w:val="16"/>
+                          <w:lang w:val="es-MX"/>
+                        </w:rPr>
+                        <w:t xml:space="preserve"> </w:t>
                       </w:r>
                       <w:r>
                         <w:rPr>
@@ -1620,14 +1752,25 @@
         </w:rPr>
         <w:t xml:space="preserve">    </w:t>
       </w:r>
+      <w:proofErr w:type="gramStart"/>
       <w:r>
         <w:rPr>
           <w:sz w:val="16"/>
           <w:szCs w:val="16"/>
           <w:lang w:val="es-MX"/>
         </w:rPr>
-        <w:t>Carrera:___</w:t>
+        <w:t>Carrera:_</w:t>
       </w:r>
+      <w:proofErr w:type="gramEnd"/>
+      <w:r>
+        <w:rPr>
+          <w:sz w:val="16"/>
+          <w:szCs w:val="16"/>
+          <w:lang w:val="es-MX"/>
+        </w:rPr>
+        <w:t>__</w:t>
+      </w:r>
+      <w:proofErr w:type="spellStart"/>
       <w:r>
         <w:rPr>
           <w:sz w:val="16"/>
@@ -1635,7 +1778,17 @@
           <w:u w:val="single"/>
           <w:lang w:val="es-MX"/>
         </w:rPr>
-        <w:t>Ing. En Sistemas Computacionales</w:t>
+        <w:t>Ing</w:t>
+      </w:r>
+      <w:proofErr w:type="spellEnd"/>
+      <w:r>
+        <w:rPr>
+          <w:sz w:val="16"/>
+          <w:szCs w:val="16"/>
+          <w:u w:val="single"/>
+          <w:lang w:val="es-MX"/>
+        </w:rPr>
+        <w:t>. En Sistemas Computacionales</w:t>
       </w:r>
       <w:r>
         <w:rPr>
@@ -1661,6 +1814,8 @@
         </w:rPr>
         <w:t xml:space="preserve">       </w:t>
       </w:r>
+      <w:proofErr w:type="spellStart"/>
+      <w:proofErr w:type="gramStart"/>
       <w:r>
         <w:rPr>
           <w:sz w:val="16"/>
@@ -1669,6 +1824,8 @@
         </w:rPr>
         <w:t>No.Control</w:t>
       </w:r>
+      <w:proofErr w:type="spellEnd"/>
+      <w:proofErr w:type="gramEnd"/>
       <w:r>
         <w:rPr>
           <w:sz w:val="16"/>
@@ -2007,7 +2164,27 @@
                 <w:sz w:val="18"/>
                 <w:lang w:val="es-MX"/>
               </w:rPr>
-              <w:t xml:space="preserve">     (Horas máximas por reporte 160)</w:t>
+              <w:t xml:space="preserve">  </w:t>
+            </w:r>
+            <w:proofErr w:type="gramStart"/>
+            <w:r>
+              <w:rPr>
+                <w:rFonts w:asciiTheme="minorHAnsi" w:hAnsiTheme="minorHAnsi"/>
+                <w:spacing w:val="-2"/>
+                <w:sz w:val="18"/>
+                <w:lang w:val="es-MX"/>
+              </w:rPr>
+              <w:t xml:space="preserve">   (</w:t>
+            </w:r>
+            <w:proofErr w:type="gramEnd"/>
+            <w:r>
+              <w:rPr>
+                <w:rFonts w:asciiTheme="minorHAnsi" w:hAnsiTheme="minorHAnsi"/>
+                <w:spacing w:val="-2"/>
+                <w:sz w:val="18"/>
+                <w:lang w:val="es-MX"/>
+              </w:rPr>
+              <w:t>Horas máximas por reporte 160)</w:t>
             </w:r>
           </w:p>
         </w:tc>
@@ -2300,6 +2477,7 @@
                                     </w:rPr>
                                     <w:t xml:space="preserve"> </w:t>
                                   </w:r>
+                                  <w:proofErr w:type="spellStart"/>
                                   <w:r>
                                     <w:rPr>
                                       <w:rFonts w:ascii="Calibri" w:hAnsi="Calibri"/>
@@ -2308,6 +2486,7 @@
                                     </w:rPr>
                                     <w:t>desempeño</w:t>
                                   </w:r>
+                                  <w:proofErr w:type="spellEnd"/>
                                 </w:p>
                               </w:tc>
                             </w:tr>
@@ -2542,6 +2721,7 @@
                                     </w:rPr>
                                     <w:t xml:space="preserve"> </w:t>
                                   </w:r>
+                                  <w:proofErr w:type="spellStart"/>
                                   <w:r>
                                     <w:rPr>
                                       <w:rFonts w:ascii="Calibri"/>
@@ -2550,6 +2730,7 @@
                                     </w:rPr>
                                     <w:t>criterio</w:t>
                                   </w:r>
+                                  <w:proofErr w:type="spellEnd"/>
                                 </w:p>
                               </w:tc>
                             </w:tr>
@@ -2612,13 +2793,23 @@
                                       <w:szCs w:val="16"/>
                                     </w:rPr>
                                   </w:pPr>
+                                  <w:proofErr w:type="spellStart"/>
                                   <w:r>
                                     <w:rPr>
                                       <w:rFonts w:ascii="Calibri"/>
                                       <w:b/>
                                       <w:sz w:val="16"/>
                                     </w:rPr>
-                                    <w:t>Criterio a</w:t>
+                                    <w:t>Criterio</w:t>
+                                  </w:r>
+                                  <w:proofErr w:type="spellEnd"/>
+                                  <w:r>
+                                    <w:rPr>
+                                      <w:rFonts w:ascii="Calibri"/>
+                                      <w:b/>
+                                      <w:sz w:val="16"/>
+                                    </w:rPr>
+                                    <w:t xml:space="preserve"> a</w:t>
                                   </w:r>
                                   <w:r>
                                     <w:rPr>
@@ -2629,6 +2820,7 @@
                                     </w:rPr>
                                     <w:t xml:space="preserve"> </w:t>
                                   </w:r>
+                                  <w:proofErr w:type="spellStart"/>
                                   <w:r>
                                     <w:rPr>
                                       <w:rFonts w:ascii="Calibri"/>
@@ -2637,6 +2829,7 @@
                                     </w:rPr>
                                     <w:t>evaluar</w:t>
                                   </w:r>
+                                  <w:proofErr w:type="spellEnd"/>
                                 </w:p>
                               </w:tc>
                               <w:tc>
@@ -3143,6 +3336,12 @@
                                       <w:lang w:val="es-MX"/>
                                     </w:rPr>
                                   </w:pPr>
+                                  <w:r>
+                                    <w:rPr>
+                                      <w:lang w:val="es-MX"/>
+                                    </w:rPr>
+                                    <w:t>X</w:t>
+                                  </w:r>
                                 </w:p>
                               </w:tc>
                             </w:tr>
@@ -3318,6 +3517,12 @@
                                       <w:lang w:val="es-MX"/>
                                     </w:rPr>
                                   </w:pPr>
+                                  <w:r>
+                                    <w:rPr>
+                                      <w:lang w:val="es-MX"/>
+                                    </w:rPr>
+                                    <w:t>X</w:t>
+                                  </w:r>
                                 </w:p>
                               </w:tc>
                             </w:tr>
@@ -3493,6 +3698,12 @@
                                       <w:lang w:val="es-MX"/>
                                     </w:rPr>
                                   </w:pPr>
+                                  <w:r>
+                                    <w:rPr>
+                                      <w:lang w:val="es-MX"/>
+                                    </w:rPr>
+                                    <w:t>X</w:t>
+                                  </w:r>
                                 </w:p>
                               </w:tc>
                             </w:tr>
@@ -3668,6 +3879,12 @@
                                       <w:lang w:val="es-MX"/>
                                     </w:rPr>
                                   </w:pPr>
+                                  <w:r>
+                                    <w:rPr>
+                                      <w:lang w:val="es-MX"/>
+                                    </w:rPr>
+                                    <w:t>X</w:t>
+                                  </w:r>
                                 </w:p>
                               </w:tc>
                             </w:tr>
@@ -4064,6 +4281,12 @@
                                       <w:lang w:val="es-MX"/>
                                     </w:rPr>
                                   </w:pPr>
+                                  <w:r>
+                                    <w:rPr>
+                                      <w:lang w:val="es-MX"/>
+                                    </w:rPr>
+                                    <w:t>X</w:t>
+                                  </w:r>
                                 </w:p>
                               </w:tc>
                             </w:tr>
@@ -4426,6 +4649,12 @@
                                       <w:lang w:val="es-MX"/>
                                     </w:rPr>
                                   </w:pPr>
+                                  <w:r>
+                                    <w:rPr>
+                                      <w:lang w:val="es-MX"/>
+                                    </w:rPr>
+                                    <w:t>X</w:t>
+                                  </w:r>
                                 </w:p>
                               </w:tc>
                             </w:tr>
@@ -4601,6 +4830,12 @@
                                       <w:lang w:val="es-MX"/>
                                     </w:rPr>
                                   </w:pPr>
+                                  <w:r>
+                                    <w:rPr>
+                                      <w:lang w:val="es-MX"/>
+                                    </w:rPr>
+                                    <w:t>X</w:t>
+                                  </w:r>
                                 </w:p>
                               </w:tc>
                             </w:tr>
@@ -9812,6 +10047,7 @@
                               </w:rPr>
                               <w:t xml:space="preserve"> </w:t>
                             </w:r>
+                            <w:proofErr w:type="spellStart"/>
                             <w:r>
                               <w:rPr>
                                 <w:rFonts w:ascii="Calibri" w:hAnsi="Calibri"/>
@@ -9820,6 +10056,7 @@
                               </w:rPr>
                               <w:t>desempeño</w:t>
                             </w:r>
+                            <w:proofErr w:type="spellEnd"/>
                           </w:p>
                         </w:tc>
                       </w:tr>
@@ -10054,6 +10291,7 @@
                               </w:rPr>
                               <w:t xml:space="preserve"> </w:t>
                             </w:r>
+                            <w:proofErr w:type="spellStart"/>
                             <w:r>
                               <w:rPr>
                                 <w:rFonts w:ascii="Calibri"/>
@@ -10062,6 +10300,7 @@
                               </w:rPr>
                               <w:t>criterio</w:t>
                             </w:r>
+                            <w:proofErr w:type="spellEnd"/>
                           </w:p>
                         </w:tc>
                       </w:tr>
@@ -10124,13 +10363,23 @@
                                 <w:szCs w:val="16"/>
                               </w:rPr>
                             </w:pPr>
+                            <w:proofErr w:type="spellStart"/>
                             <w:r>
                               <w:rPr>
                                 <w:rFonts w:ascii="Calibri"/>
                                 <w:b/>
                                 <w:sz w:val="16"/>
                               </w:rPr>
-                              <w:t>Criterio a</w:t>
+                              <w:t>Criterio</w:t>
+                            </w:r>
+                            <w:proofErr w:type="spellEnd"/>
+                            <w:r>
+                              <w:rPr>
+                                <w:rFonts w:ascii="Calibri"/>
+                                <w:b/>
+                                <w:sz w:val="16"/>
+                              </w:rPr>
+                              <w:t xml:space="preserve"> a</w:t>
                             </w:r>
                             <w:r>
                               <w:rPr>
@@ -10141,6 +10390,7 @@
                               </w:rPr>
                               <w:t xml:space="preserve"> </w:t>
                             </w:r>
+                            <w:proofErr w:type="spellStart"/>
                             <w:r>
                               <w:rPr>
                                 <w:rFonts w:ascii="Calibri"/>
@@ -10149,6 +10399,7 @@
                               </w:rPr>
                               <w:t>evaluar</w:t>
                             </w:r>
+                            <w:proofErr w:type="spellEnd"/>
                           </w:p>
                         </w:tc>
                         <w:tc>
@@ -10655,6 +10906,12 @@
                                 <w:lang w:val="es-MX"/>
                               </w:rPr>
                             </w:pPr>
+                            <w:r>
+                              <w:rPr>
+                                <w:lang w:val="es-MX"/>
+                              </w:rPr>
+                              <w:t>X</w:t>
+                            </w:r>
                           </w:p>
                         </w:tc>
                       </w:tr>
@@ -10830,6 +11087,12 @@
                                 <w:lang w:val="es-MX"/>
                               </w:rPr>
                             </w:pPr>
+                            <w:r>
+                              <w:rPr>
+                                <w:lang w:val="es-MX"/>
+                              </w:rPr>
+                              <w:t>X</w:t>
+                            </w:r>
                           </w:p>
                         </w:tc>
                       </w:tr>
@@ -11005,6 +11268,12 @@
                                 <w:lang w:val="es-MX"/>
                               </w:rPr>
                             </w:pPr>
+                            <w:r>
+                              <w:rPr>
+                                <w:lang w:val="es-MX"/>
+                              </w:rPr>
+                              <w:t>X</w:t>
+                            </w:r>
                           </w:p>
                         </w:tc>
                       </w:tr>
@@ -11180,6 +11449,12 @@
                                 <w:lang w:val="es-MX"/>
                               </w:rPr>
                             </w:pPr>
+                            <w:r>
+                              <w:rPr>
+                                <w:lang w:val="es-MX"/>
+                              </w:rPr>
+                              <w:t>X</w:t>
+                            </w:r>
                           </w:p>
                         </w:tc>
                       </w:tr>
@@ -11576,6 +11851,12 @@
                                 <w:lang w:val="es-MX"/>
                               </w:rPr>
                             </w:pPr>
+                            <w:r>
+                              <w:rPr>
+                                <w:lang w:val="es-MX"/>
+                              </w:rPr>
+                              <w:t>X</w:t>
+                            </w:r>
                           </w:p>
                         </w:tc>
                       </w:tr>
@@ -11938,6 +12219,12 @@
                                 <w:lang w:val="es-MX"/>
                               </w:rPr>
                             </w:pPr>
+                            <w:r>
+                              <w:rPr>
+                                <w:lang w:val="es-MX"/>
+                              </w:rPr>
+                              <w:t>X</w:t>
+                            </w:r>
                           </w:p>
                         </w:tc>
                       </w:tr>
@@ -12113,6 +12400,12 @@
                                 <w:lang w:val="es-MX"/>
                               </w:rPr>
                             </w:pPr>
+                            <w:r>
+                              <w:rPr>
+                                <w:lang w:val="es-MX"/>
+                              </w:rPr>
+                              <w:t>X</w:t>
+                            </w:r>
                           </w:p>
                         </w:tc>
                       </w:tr>
@@ -17771,7 +18064,15 @@
                                 <w:sz w:val="20"/>
                                 <w:lang w:val="es-MX"/>
                               </w:rPr>
-                              <w:t>Calificación Final</w:t>
+                              <w:t xml:space="preserve">Calificación </w:t>
+                            </w:r>
+                            <w:proofErr w:type="gramStart"/>
+                            <w:r>
+                              <w:rPr>
+                                <w:sz w:val="20"/>
+                                <w:lang w:val="es-MX"/>
+                              </w:rPr>
+                              <w:t>Final</w:t>
                             </w:r>
                             <w:r>
                               <w:rPr>
@@ -17787,7 +18088,16 @@
                                 <w:szCs w:val="18"/>
                                 <w:lang w:val="es-MX"/>
                               </w:rPr>
-                              <w:t>_______</w:t>
+                              <w:t>_</w:t>
+                            </w:r>
+                            <w:proofErr w:type="gramEnd"/>
+                            <w:r>
+                              <w:rPr>
+                                <w:sz w:val="18"/>
+                                <w:szCs w:val="18"/>
+                                <w:lang w:val="es-MX"/>
+                              </w:rPr>
+                              <w:t>______</w:t>
                             </w:r>
                             <w:r>
                               <w:rPr>
@@ -17890,7 +18200,15 @@
                           <w:sz w:val="20"/>
                           <w:lang w:val="es-MX"/>
                         </w:rPr>
-                        <w:t>Calificación Final</w:t>
+                        <w:t xml:space="preserve">Calificación </w:t>
+                      </w:r>
+                      <w:proofErr w:type="gramStart"/>
+                      <w:r>
+                        <w:rPr>
+                          <w:sz w:val="20"/>
+                          <w:lang w:val="es-MX"/>
+                        </w:rPr>
+                        <w:t>Final</w:t>
                       </w:r>
                       <w:r>
                         <w:rPr>
@@ -17906,7 +18224,16 @@
                           <w:szCs w:val="18"/>
                           <w:lang w:val="es-MX"/>
                         </w:rPr>
-                        <w:t>_______</w:t>
+                        <w:t>_</w:t>
+                      </w:r>
+                      <w:proofErr w:type="gramEnd"/>
+                      <w:r>
+                        <w:rPr>
+                          <w:sz w:val="18"/>
+                          <w:szCs w:val="18"/>
+                          <w:lang w:val="es-MX"/>
+                        </w:rPr>
+                        <w:t>______</w:t>
                       </w:r>
                       <w:r>
                         <w:rPr>
@@ -18524,15 +18851,36 @@
                                       <w:sz w:val="16"/>
                                       <w:lang w:val="es-MX"/>
                                     </w:rPr>
-                                    <w:t>Aida Araceli Amador Barrag</w:t>
-                                  </w:r>
+                                    <w:t xml:space="preserve">Aida Araceli Amador </w:t>
+                                  </w:r>
+                                  <w:proofErr w:type="spellStart"/>
                                   <w:r>
                                     <w:rPr>
                                       <w:rFonts w:ascii="Calibri"/>
                                       <w:sz w:val="16"/>
-                                    </w:rPr>
-                                    <w:t>an Directora</w:t>
-                                  </w:r>
+                                      <w:lang w:val="es-MX"/>
+                                    </w:rPr>
+                                    <w:t>Barrag</w:t>
+                                  </w:r>
+                                  <w:proofErr w:type="spellEnd"/>
+                                  <w:r>
+                                    <w:rPr>
+                                      <w:rFonts w:ascii="Calibri"/>
+                                      <w:sz w:val="16"/>
+                                    </w:rPr>
+                                    <w:t xml:space="preserve">an </w:t>
+                                  </w:r>
+                                  <w:proofErr w:type="spellStart"/>
+                                  <w:proofErr w:type="gramStart"/>
+                                  <w:r>
+                                    <w:rPr>
+                                      <w:rFonts w:ascii="Calibri"/>
+                                      <w:sz w:val="16"/>
+                                    </w:rPr>
+                                    <w:t>Directora</w:t>
+                                  </w:r>
+                                  <w:proofErr w:type="spellEnd"/>
+                                  <w:proofErr w:type="gramEnd"/>
                                 </w:p>
                               </w:tc>
                             </w:tr>
@@ -18653,15 +19001,36 @@
                                 <w:sz w:val="16"/>
                                 <w:lang w:val="es-MX"/>
                               </w:rPr>
-                              <w:t>Aida Araceli Amador Barrag</w:t>
-                            </w:r>
+                              <w:t xml:space="preserve">Aida Araceli Amador </w:t>
+                            </w:r>
+                            <w:proofErr w:type="spellStart"/>
                             <w:r>
                               <w:rPr>
                                 <w:rFonts w:ascii="Calibri"/>
                                 <w:sz w:val="16"/>
-                              </w:rPr>
-                              <w:t>an Directora</w:t>
-                            </w:r>
+                                <w:lang w:val="es-MX"/>
+                              </w:rPr>
+                              <w:t>Barrag</w:t>
+                            </w:r>
+                            <w:proofErr w:type="spellEnd"/>
+                            <w:r>
+                              <w:rPr>
+                                <w:rFonts w:ascii="Calibri"/>
+                                <w:sz w:val="16"/>
+                              </w:rPr>
+                              <w:t xml:space="preserve">an </w:t>
+                            </w:r>
+                            <w:proofErr w:type="spellStart"/>
+                            <w:proofErr w:type="gramStart"/>
+                            <w:r>
+                              <w:rPr>
+                                <w:rFonts w:ascii="Calibri"/>
+                                <w:sz w:val="16"/>
+                              </w:rPr>
+                              <w:t>Directora</w:t>
+                            </w:r>
+                            <w:proofErr w:type="spellEnd"/>
+                            <w:proofErr w:type="gramEnd"/>
                           </w:p>
                         </w:tc>
                       </w:tr>
@@ -19265,7 +19634,7 @@
                 </mc:Choice>
                 <mc:Fallback>
                   <w:pict>
-                    <v:line w14:anchorId="1FBA760C" id="Conector recto 15" o:spid="_x0000_s1026" style="position:absolute;z-index:251669504;visibility:visible;mso-wrap-style:square;mso-width-percent:0;mso-height-percent:0;mso-wrap-distance-left:9pt;mso-wrap-distance-top:-3e-5mm;mso-wrap-distance-right:9pt;mso-wrap-distance-bottom:-3e-5mm;mso-position-horizontal:absolute;mso-position-horizontal-relative:text;mso-position-vertical:absolute;mso-position-vertical-relative:text;mso-width-percent:0;mso-height-percent:0;mso-width-relative:page;mso-height-relative:page" from="75.35pt,24.95pt" to="115.1pt,24.95pt" o:gfxdata="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" strokeweight="3pt">
+                    <v:line w14:anchorId="41361D44" id="Conector recto 15" o:spid="_x0000_s1026" style="position:absolute;z-index:251669504;visibility:visible;mso-wrap-style:square;mso-width-percent:0;mso-height-percent:0;mso-wrap-distance-left:9pt;mso-wrap-distance-top:-3e-5mm;mso-wrap-distance-right:9pt;mso-wrap-distance-bottom:-3e-5mm;mso-position-horizontal:absolute;mso-position-horizontal-relative:text;mso-position-vertical:absolute;mso-position-vertical-relative:text;mso-width-percent:0;mso-height-percent:0;mso-width-relative:page;mso-height-relative:page" from="75.35pt,24.95pt" to="115.1pt,24.95pt" o:gfxdata="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" strokeweight="3pt">
                       <v:shadow on="t" color="black" opacity="22937f" origin=",.5" offset="0,.63889mm"/>
                       <o:lock v:ext="edit" shapetype="f"/>
                     </v:line>
@@ -19640,7 +20009,7 @@
                 <w:sz w:val="16"/>
                 <w:szCs w:val="16"/>
               </w:rPr>
-              <w:t>1</w:t>
+              <w:t>2</w:t>
             </w:r>
             <w:r>
               <w:rPr>
@@ -19871,7 +20240,23 @@
                 <w:sz w:val="16"/>
                 <w:szCs w:val="16"/>
               </w:rPr>
-              <w:t>: Febrero de 2019</w:t>
+              <w:t xml:space="preserve">: </w:t>
+            </w:r>
+            <w:proofErr w:type="gramStart"/>
+            <w:r>
+              <w:rPr>
+                <w:sz w:val="16"/>
+                <w:szCs w:val="16"/>
+              </w:rPr>
+              <w:t>Febrero</w:t>
+            </w:r>
+            <w:proofErr w:type="gramEnd"/>
+            <w:r>
+              <w:rPr>
+                <w:sz w:val="16"/>
+                <w:szCs w:val="16"/>
+              </w:rPr>
+              <w:t xml:space="preserve"> de 2019</w:t>
             </w:r>
           </w:p>
         </w:tc>
@@ -20415,6 +20800,7 @@
                 <w:szCs w:val="24"/>
               </w:rPr>
             </w:pPr>
+            <w:proofErr w:type="spellStart"/>
             <w:r>
               <w:rPr>
                 <w:rFonts w:ascii="Calibri"/>
@@ -20422,6 +20808,7 @@
               </w:rPr>
               <w:t>servicio</w:t>
             </w:r>
+            <w:proofErr w:type="spellEnd"/>
             <w:r>
               <w:rPr>
                 <w:rFonts w:ascii="Calibri"/>
@@ -20872,12 +21259,21 @@
                 <w:szCs w:val="24"/>
               </w:rPr>
             </w:pPr>
+            <w:proofErr w:type="spellStart"/>
             <w:r>
               <w:rPr>
                 <w:rFonts w:ascii="Calibri"/>
                 <w:sz w:val="24"/>
               </w:rPr>
-              <w:t>empresa.</w:t>
+              <w:t>empresa</w:t>
+            </w:r>
+            <w:proofErr w:type="spellEnd"/>
+            <w:r>
+              <w:rPr>
+                <w:rFonts w:ascii="Calibri"/>
+                <w:sz w:val="24"/>
+              </w:rPr>
+              <w:t>.</w:t>
             </w:r>
           </w:p>
         </w:tc>
@@ -20992,6 +21388,7 @@
                 <w:szCs w:val="24"/>
               </w:rPr>
             </w:pPr>
+            <w:proofErr w:type="spellStart"/>
             <w:r>
               <w:rPr>
                 <w:rFonts w:ascii="Calibri"/>
@@ -20999,6 +21396,7 @@
               </w:rPr>
               <w:t>servicio</w:t>
             </w:r>
+            <w:proofErr w:type="spellEnd"/>
             <w:r>
               <w:rPr>
                 <w:rFonts w:ascii="Calibri"/>
@@ -21128,11 +21526,19 @@
                               <w:lang w:val="es-MX"/>
                             </w:rPr>
                           </w:pPr>
+                          <w:proofErr w:type="spellStart"/>
                           <w:r>
                             <w:rPr>
                               <w:lang w:val="es-MX"/>
                             </w:rPr>
-                            <w:t>c.c.p. Expediente Oficina de Servicio</w:t>
+                            <w:t>c.c.p</w:t>
+                          </w:r>
+                          <w:proofErr w:type="spellEnd"/>
+                          <w:r>
+                            <w:rPr>
+                              <w:lang w:val="es-MX"/>
+                            </w:rPr>
+                            <w:t>. Expediente Oficina de Servicio</w:t>
                           </w:r>
                           <w:r>
                             <w:rPr>
@@ -21182,11 +21588,19 @@
                         <w:lang w:val="es-MX"/>
                       </w:rPr>
                     </w:pPr>
+                    <w:proofErr w:type="spellStart"/>
                     <w:r>
                       <w:rPr>
                         <w:lang w:val="es-MX"/>
                       </w:rPr>
-                      <w:t>c.c.p. Expediente Oficina de Servicio</w:t>
+                      <w:t>c.c.p</w:t>
+                    </w:r>
+                    <w:proofErr w:type="spellEnd"/>
+                    <w:r>
+                      <w:rPr>
+                        <w:lang w:val="es-MX"/>
+                      </w:rPr>
+                      <w:t>. Expediente Oficina de Servicio</w:t>
                     </w:r>
                     <w:r>
                       <w:rPr>

</xml_diff>